<commit_message>
➕ Přidány složky 📁a poslední úkol
</commit_message>
<xml_diff>
--- a/Pracovní texty/pracovní_text_7.docx
+++ b/Pracovní texty/pracovní_text_7.docx
@@ -1,6 +1,6 @@
 
 <file path=word/document.xml><?xml version="1.0" encoding="utf-8"?>
-<w:document xmlns:wpc="http://schemas.microsoft.com/office/word/2010/wordprocessingCanvas" xmlns:cx="http://schemas.microsoft.com/office/drawing/2014/chartex" xmlns:cx1="http://schemas.microsoft.com/office/drawing/2015/9/8/chartex" xmlns:mc="http://schemas.openxmlformats.org/markup-compatibility/2006" xmlns:o="urn:schemas-microsoft-com:office:office" xmlns:r="http://schemas.openxmlformats.org/officeDocument/2006/relationships" xmlns:m="http://schemas.openxmlformats.org/officeDocument/2006/math" xmlns:v="urn:schemas-microsoft-com:vml" xmlns:wp14="http://schemas.microsoft.com/office/word/2010/wordprocessingDrawing" xmlns:wp="http://schemas.openxmlformats.org/drawingml/2006/wordprocessingDrawing" xmlns:w10="urn:schemas-microsoft-com:office:word" xmlns:w="http://schemas.openxmlformats.org/wordprocessingml/2006/main" xmlns:w14="http://schemas.microsoft.com/office/word/2010/wordml" xmlns:w15="http://schemas.microsoft.com/office/word/2012/wordml" xmlns:w16se="http://schemas.microsoft.com/office/word/2015/wordml/symex" xmlns:wpg="http://schemas.microsoft.com/office/word/2010/wordprocessingGroup" xmlns:wpi="http://schemas.microsoft.com/office/word/2010/wordprocessingInk" xmlns:wne="http://schemas.microsoft.com/office/word/2006/wordml" xmlns:wps="http://schemas.microsoft.com/office/word/2010/wordprocessingShape" mc:Ignorable="w14 w15 w16se wp14">
+<w:document xmlns:wpc="http://schemas.microsoft.com/office/word/2010/wordprocessingCanvas" xmlns:cx="http://schemas.microsoft.com/office/drawing/2014/chartex" xmlns:cx1="http://schemas.microsoft.com/office/drawing/2015/9/8/chartex" xmlns:cx2="http://schemas.microsoft.com/office/drawing/2015/10/21/chartex" xmlns:cx3="http://schemas.microsoft.com/office/drawing/2016/5/9/chartex" xmlns:cx4="http://schemas.microsoft.com/office/drawing/2016/5/10/chartex" xmlns:cx5="http://schemas.microsoft.com/office/drawing/2016/5/11/chartex" xmlns:cx6="http://schemas.microsoft.com/office/drawing/2016/5/12/chartex" xmlns:cx7="http://schemas.microsoft.com/office/drawing/2016/5/13/chartex" xmlns:cx8="http://schemas.microsoft.com/office/drawing/2016/5/14/chartex" xmlns:mc="http://schemas.openxmlformats.org/markup-compatibility/2006" xmlns:aink="http://schemas.microsoft.com/office/drawing/2016/ink" xmlns:am3d="http://schemas.microsoft.com/office/drawing/2017/model3d" xmlns:o="urn:schemas-microsoft-com:office:office" xmlns:oel="http://schemas.microsoft.com/office/2019/extlst" xmlns:r="http://schemas.openxmlformats.org/officeDocument/2006/relationships" xmlns:m="http://schemas.openxmlformats.org/officeDocument/2006/math" xmlns:v="urn:schemas-microsoft-com:vml" xmlns:wp14="http://schemas.microsoft.com/office/word/2010/wordprocessingDrawing" xmlns:wp="http://schemas.openxmlformats.org/drawingml/2006/wordprocessingDrawing" xmlns:w10="urn:schemas-microsoft-com:office:word" xmlns:w="http://schemas.openxmlformats.org/wordprocessingml/2006/main" xmlns:w14="http://schemas.microsoft.com/office/word/2010/wordml" xmlns:w15="http://schemas.microsoft.com/office/word/2012/wordml" xmlns:w16cex="http://schemas.microsoft.com/office/word/2018/wordml/cex" xmlns:w16cid="http://schemas.microsoft.com/office/word/2016/wordml/cid" xmlns:w16="http://schemas.microsoft.com/office/word/2018/wordml" xmlns:w16sdtdh="http://schemas.microsoft.com/office/word/2020/wordml/sdtdatahash" xmlns:w16se="http://schemas.microsoft.com/office/word/2015/wordml/symex" xmlns:wpg="http://schemas.microsoft.com/office/word/2010/wordprocessingGroup" xmlns:wpi="http://schemas.microsoft.com/office/word/2010/wordprocessingInk" xmlns:wne="http://schemas.microsoft.com/office/word/2006/wordml" xmlns:wps="http://schemas.microsoft.com/office/word/2010/wordprocessingShape" mc:Ignorable="w14 w15 w16se w16cid w16 w16cex w16sdtdh wp14">
   <w:body>
     <w:p>
       <w:pPr>
@@ -31,15 +31,7 @@
     </w:p>
     <w:p>
       <w:r>
-        <w:t xml:space="preserve">Odkazy se vytváří pomocí párového </w:t>
-      </w:r>
-      <w:proofErr w:type="spellStart"/>
-      <w:r>
-        <w:t>tagu</w:t>
-      </w:r>
-      <w:proofErr w:type="spellEnd"/>
-      <w:r>
-        <w:t xml:space="preserve"> &lt;a&gt;&lt;/a&gt;.</w:t>
+        <w:t>Odkazy se vytváří pomocí párového tagu &lt;a&gt;&lt;/a&gt;.</w:t>
       </w:r>
       <w:r>
         <w:t xml:space="preserve"> </w:t>
@@ -141,24 +133,9 @@
         <w:t>"</w:t>
       </w:r>
       <w:r>
-        <w:t>http://</w:t>
+        <w:t>http://www.seznam.cz</w:t>
       </w:r>
       <w:proofErr w:type="gramStart"/>
-      <w:r>
-        <w:t>www</w:t>
-      </w:r>
-      <w:proofErr w:type="gramEnd"/>
-      <w:r>
-        <w:t>.</w:t>
-      </w:r>
-      <w:proofErr w:type="gramStart"/>
-      <w:r>
-        <w:t>seznam</w:t>
-      </w:r>
-      <w:proofErr w:type="gramEnd"/>
-      <w:r>
-        <w:t>.cz</w:t>
-      </w:r>
       <w:r>
         <w:rPr>
           <w:rFonts w:ascii="Arial" w:hAnsi="Arial" w:cs="Arial"/>
@@ -166,7 +143,11 @@
         <w:t>"</w:t>
       </w:r>
       <w:r>
-        <w:t>&gt;Odkaz na Seznam&lt;/a&gt;</w:t>
+        <w:t>&gt;Odkaz</w:t>
+      </w:r>
+      <w:proofErr w:type="gramEnd"/>
+      <w:r>
+        <w:t xml:space="preserve"> na Seznam&lt;/a&gt;</w:t>
       </w:r>
     </w:p>
     <w:p>
@@ -203,19 +184,9 @@
         </w:rPr>
         <w:t>"</w:t>
       </w:r>
-      <w:proofErr w:type="gramStart"/>
-      <w:r>
-        <w:t>tabulka</w:t>
-      </w:r>
-      <w:proofErr w:type="gramEnd"/>
-      <w:r>
-        <w:t>.</w:t>
-      </w:r>
-      <w:proofErr w:type="gramStart"/>
-      <w:r>
-        <w:t>html</w:t>
-      </w:r>
-      <w:proofErr w:type="gramEnd"/>
+      <w:r>
+        <w:t>tabulka.html</w:t>
+      </w:r>
       <w:r>
         <w:rPr>
           <w:rFonts w:ascii="Arial" w:hAnsi="Arial" w:cs="Arial"/>
@@ -380,28 +351,18 @@
       <w:r>
         <w:t xml:space="preserve"> v souboru </w:t>
       </w:r>
-      <w:proofErr w:type="gramStart"/>
       <w:r>
         <w:rPr>
           <w:b/>
         </w:rPr>
         <w:t>odkazy</w:t>
       </w:r>
-      <w:proofErr w:type="gramEnd"/>
       <w:r>
         <w:rPr>
           <w:b/>
         </w:rPr>
-        <w:t>.</w:t>
-      </w:r>
-      <w:proofErr w:type="gramStart"/>
-      <w:r>
-        <w:rPr>
-          <w:b/>
-        </w:rPr>
-        <w:t>html</w:t>
-      </w:r>
-      <w:proofErr w:type="gramEnd"/>
+        <w:t>.html</w:t>
+      </w:r>
       <w:r>
         <w:t xml:space="preserve"> podle předlohy</w:t>
       </w:r>
@@ -454,11 +415,7 @@
               <w:spacing w:line="360" w:lineRule="auto"/>
             </w:pPr>
             <w:r>
-              <w:t xml:space="preserve">relativní odkazy na soubor </w:t>
-            </w:r>
-            <w:proofErr w:type="gramStart"/>
-            <w:r>
-              <w:t>index</w:t>
+              <w:t>relativní odkazy na soubor index</w:t>
             </w:r>
             <w:r>
               <w:t>-formatovani-</w:t>
@@ -470,17 +427,44 @@
               <w:t>u</w:t>
             </w:r>
             <w:r>
-              <w:t>.html</w:t>
-            </w:r>
-            <w:proofErr w:type="gramEnd"/>
-            <w:r>
-              <w:t xml:space="preserve"> s t</w:t>
+              <w:t>.html s t</w:t>
             </w:r>
             <w:r>
               <w:t>itulkem</w:t>
             </w:r>
             <w:r>
               <w:t xml:space="preserve"> Formátování textu a na soubor seznamy.html s textem Tvorba seznamů.</w:t>
+            </w:r>
+          </w:p>
+          <w:p>
+            <w:pPr>
+              <w:pStyle w:val="Odstavecseseznamem"/>
+              <w:numPr>
+                <w:ilvl w:val="0"/>
+                <w:numId w:val="11"/>
+              </w:numPr>
+              <w:spacing w:line="360" w:lineRule="auto"/>
+              <w:rPr>
+                <w:highlight w:val="yellow"/>
+              </w:rPr>
+            </w:pPr>
+            <w:r>
+              <w:rPr>
+                <w:highlight w:val="yellow"/>
+              </w:rPr>
+              <w:t xml:space="preserve">V souborech </w:t>
+            </w:r>
+            <w:r>
+              <w:rPr>
+                <w:highlight w:val="yellow"/>
+              </w:rPr>
+              <w:t xml:space="preserve">na začátku dokumentu </w:t>
+            </w:r>
+            <w:r>
+              <w:rPr>
+                <w:highlight w:val="yellow"/>
+              </w:rPr>
+              <w:t>nastavte zpětný odkaz na soubor odkazy.html.</w:t>
             </w:r>
           </w:p>
           <w:p>
@@ -493,29 +477,75 @@
               <w:spacing w:line="360" w:lineRule="auto"/>
             </w:pPr>
             <w:r>
-              <w:t xml:space="preserve">V souborech </w:t>
-            </w:r>
-            <w:r>
-              <w:t xml:space="preserve">na začátku dokumentu </w:t>
-            </w:r>
-            <w:r>
-              <w:t xml:space="preserve">nastavte zpětný odkaz na soubor </w:t>
-            </w:r>
-            <w:proofErr w:type="gramStart"/>
-            <w:r>
-              <w:t>odkazy</w:t>
-            </w:r>
-            <w:proofErr w:type="gramEnd"/>
+              <w:t xml:space="preserve">Vytvořte </w:t>
+            </w:r>
+            <w:r>
+              <w:t xml:space="preserve">odkaz na obrázek kocka_upravena.jpg </w:t>
+            </w:r>
+            <w:r>
+              <w:t>na webovou stránku o kočkách</w:t>
+            </w:r>
+            <w:r>
+              <w:t xml:space="preserve"> do nového okna</w:t>
+            </w:r>
             <w:r>
               <w:t>.</w:t>
             </w:r>
-            <w:proofErr w:type="gramStart"/>
-            <w:r>
-              <w:t>html</w:t>
-            </w:r>
-            <w:proofErr w:type="gramEnd"/>
-            <w:r>
+          </w:p>
+          <w:p>
+            <w:pPr>
+              <w:pStyle w:val="Odstavecseseznamem"/>
+              <w:numPr>
+                <w:ilvl w:val="0"/>
+                <w:numId w:val="11"/>
+              </w:numPr>
+              <w:spacing w:line="360" w:lineRule="auto"/>
+              <w:rPr>
+                <w:highlight w:val="yellow"/>
+              </w:rPr>
+            </w:pPr>
+            <w:r>
+              <w:rPr>
+                <w:highlight w:val="yellow"/>
+              </w:rPr>
+              <w:t>Vytvořte odkaz na obrázek postolka_upravena.jpg na soubor postolka.html.</w:t>
+            </w:r>
+          </w:p>
+          <w:p>
+            <w:pPr>
+              <w:pStyle w:val="Odstavecseseznamem"/>
+              <w:numPr>
+                <w:ilvl w:val="0"/>
+                <w:numId w:val="11"/>
+              </w:numPr>
+              <w:spacing w:line="360" w:lineRule="auto"/>
+              <w:rPr>
+                <w:highlight w:val="yellow"/>
+              </w:rPr>
+            </w:pPr>
+            <w:r>
+              <w:rPr>
+                <w:highlight w:val="yellow"/>
+              </w:rPr>
+              <w:t>Vytvořte v souboru postolka.html obsah podle nadpisů</w:t>
+            </w:r>
+            <w:r>
+              <w:rPr>
+                <w:highlight w:val="yellow"/>
+              </w:rPr>
+              <w:t xml:space="preserve"> a zpětný odkaz na soubor odkazy.html</w:t>
+            </w:r>
+            <w:r>
+              <w:rPr>
+                <w:highlight w:val="yellow"/>
+              </w:rPr>
               <w:t>.</w:t>
+            </w:r>
+            <w:r>
+              <w:rPr>
+                <w:highlight w:val="yellow"/>
+              </w:rPr>
+              <w:t xml:space="preserve"> Obsah oddělte čarou.</w:t>
             </w:r>
           </w:p>
           <w:p>
@@ -528,101 +558,27 @@
               <w:spacing w:line="360" w:lineRule="auto"/>
             </w:pPr>
             <w:r>
-              <w:t xml:space="preserve">Vytvořte </w:t>
-            </w:r>
-            <w:r>
-              <w:t xml:space="preserve">odkaz na obrázek kocka_upravena.jpg </w:t>
-            </w:r>
-            <w:r>
-              <w:t>na webovou stránku o kočkách</w:t>
-            </w:r>
-            <w:r>
-              <w:t xml:space="preserve"> do nového okna</w:t>
-            </w:r>
-            <w:r>
-              <w:t>.</w:t>
-            </w:r>
-          </w:p>
-          <w:p>
-            <w:pPr>
-              <w:pStyle w:val="Odstavecseseznamem"/>
-              <w:numPr>
-                <w:ilvl w:val="0"/>
-                <w:numId w:val="11"/>
-              </w:numPr>
-              <w:spacing w:line="360" w:lineRule="auto"/>
-            </w:pPr>
-            <w:r>
-              <w:t>Vytvořte odkaz na obrázek postolka_upravena.jpg na soubor postolka.html.</w:t>
-            </w:r>
-          </w:p>
-          <w:p>
-            <w:pPr>
-              <w:pStyle w:val="Odstavecseseznamem"/>
-              <w:numPr>
-                <w:ilvl w:val="0"/>
-                <w:numId w:val="11"/>
-              </w:numPr>
-              <w:spacing w:line="360" w:lineRule="auto"/>
-            </w:pPr>
-            <w:r>
-              <w:t>Vytvořte v souboru postolka.html obsah podle nadpisů</w:t>
-            </w:r>
-            <w:r>
-              <w:t xml:space="preserve"> a zpětný odkaz na soubor </w:t>
-            </w:r>
-            <w:proofErr w:type="gramStart"/>
-            <w:r>
-              <w:t>odkazy</w:t>
-            </w:r>
-            <w:proofErr w:type="gramEnd"/>
-            <w:r>
-              <w:t>.</w:t>
-            </w:r>
-            <w:proofErr w:type="gramStart"/>
-            <w:r>
-              <w:t>html</w:t>
-            </w:r>
-            <w:proofErr w:type="gramEnd"/>
-            <w:r>
-              <w:t>.</w:t>
-            </w:r>
-            <w:r>
-              <w:t xml:space="preserve"> Obsah oddělte čarou.</w:t>
-            </w:r>
-          </w:p>
-          <w:p>
-            <w:pPr>
-              <w:pStyle w:val="Odstavecseseznamem"/>
-              <w:numPr>
-                <w:ilvl w:val="0"/>
-                <w:numId w:val="11"/>
-              </w:numPr>
-              <w:spacing w:line="360" w:lineRule="auto"/>
-            </w:pPr>
-            <w:r>
-              <w:t xml:space="preserve">Ze souboru </w:t>
-            </w:r>
-            <w:proofErr w:type="gramStart"/>
-            <w:r>
-              <w:t>odkazy</w:t>
-            </w:r>
-            <w:proofErr w:type="gramEnd"/>
-            <w:r>
-              <w:t>.</w:t>
-            </w:r>
-            <w:proofErr w:type="gramStart"/>
-            <w:r>
-              <w:t>html</w:t>
-            </w:r>
-            <w:proofErr w:type="gramEnd"/>
-            <w:r>
-              <w:t xml:space="preserve"> vytvořte odkaz na kapitolu „Rozšíření“</w:t>
-            </w:r>
-            <w:r>
+              <w:rPr>
+                <w:highlight w:val="yellow"/>
+              </w:rPr>
+              <w:t>Ze souboru odkazy.</w:t>
+            </w:r>
+            <w:r>
+              <w:rPr>
+                <w:highlight w:val="yellow"/>
+              </w:rPr>
+              <w:t>html vytvořte odkaz na kapitolu „Rozšíření“</w:t>
+            </w:r>
+            <w:r>
+              <w:rPr>
+                <w:highlight w:val="yellow"/>
+              </w:rPr>
               <w:t xml:space="preserve"> v souboru postolka.html</w:t>
             </w:r>
             <w:r>
+              <w:rPr>
+                <w:highlight w:val="yellow"/>
+              </w:rPr>
               <w:t>.</w:t>
             </w:r>
           </w:p>
@@ -640,28 +596,12 @@
             <w:r>
               <w:t xml:space="preserve">Soubor </w:t>
             </w:r>
-            <w:proofErr w:type="gramStart"/>
             <w:r>
               <w:rPr>
                 <w:b/>
               </w:rPr>
-              <w:t>odkazy</w:t>
-            </w:r>
-            <w:proofErr w:type="gramEnd"/>
-            <w:r>
-              <w:rPr>
-                <w:b/>
-              </w:rPr>
-              <w:t>.</w:t>
-            </w:r>
-            <w:proofErr w:type="gramStart"/>
-            <w:r>
-              <w:rPr>
-                <w:b/>
-              </w:rPr>
-              <w:t>html</w:t>
-            </w:r>
-            <w:proofErr w:type="gramEnd"/>
+              <w:t>odkazy.html</w:t>
+            </w:r>
             <w:r>
               <w:rPr>
                 <w:b/>
@@ -677,7 +617,7 @@
               </w:rPr>
             </w:pPr>
             <w:r>
-              <w:object w:dxaOrig="5750" w:dyaOrig="8950">
+              <w:object w:dxaOrig="5750" w:dyaOrig="8950" w14:anchorId="008B3F35">
                 <v:shapetype id="_x0000_t75" coordsize="21600,21600" o:spt="75" o:preferrelative="t" path="m@4@5l@4@11@9@11@9@5xe" filled="f" stroked="f">
                   <v:stroke joinstyle="miter"/>
                   <v:formulas>
@@ -700,7 +640,7 @@
                 <v:shape id="_x0000_i1025" type="#_x0000_t75" style="width:4in;height:447.75pt" o:ole="">
                   <v:imagedata r:id="rId6" o:title=""/>
                 </v:shape>
-                <o:OLEObject Type="Embed" ProgID="PBrush" ShapeID="_x0000_i1025" DrawAspect="Content" ObjectID="_1667985503" r:id="rId7"/>
+                <o:OLEObject Type="Embed" ProgID="PBrush" ShapeID="_x0000_i1025" DrawAspect="Content" ObjectID="_1763218123" r:id="rId7"/>
               </w:object>
             </w:r>
           </w:p>
@@ -734,11 +674,11 @@
           </w:p>
           <w:p>
             <w:r>
-              <w:object w:dxaOrig="3340" w:dyaOrig="3210">
+              <w:object w:dxaOrig="3340" w:dyaOrig="3210" w14:anchorId="79047E83">
                 <v:shape id="_x0000_i1026" type="#_x0000_t75" style="width:167.25pt;height:160.5pt" o:ole="">
                   <v:imagedata r:id="rId8" o:title=""/>
                 </v:shape>
-                <o:OLEObject Type="Embed" ProgID="PBrush" ShapeID="_x0000_i1026" DrawAspect="Content" ObjectID="_1667985504" r:id="rId9"/>
+                <o:OLEObject Type="Embed" ProgID="PBrush" ShapeID="_x0000_i1026" DrawAspect="Content" ObjectID="_1763218124" r:id="rId9"/>
               </w:object>
             </w:r>
           </w:p>
@@ -765,28 +705,18 @@
       <w:r>
         <w:t xml:space="preserve">Do souboru </w:t>
       </w:r>
-      <w:proofErr w:type="gramStart"/>
       <w:r>
         <w:rPr>
           <w:b/>
         </w:rPr>
         <w:t>index</w:t>
       </w:r>
-      <w:proofErr w:type="gramEnd"/>
       <w:r>
         <w:rPr>
           <w:b/>
         </w:rPr>
-        <w:t>.</w:t>
-      </w:r>
-      <w:proofErr w:type="gramStart"/>
-      <w:r>
-        <w:rPr>
-          <w:b/>
-        </w:rPr>
-        <w:t>html</w:t>
-      </w:r>
-      <w:proofErr w:type="gramEnd"/>
+        <w:t>.html</w:t>
+      </w:r>
       <w:r>
         <w:t xml:space="preserve"> vypracujte</w:t>
       </w:r>
@@ -829,31 +759,10 @@
         <w:t>Vypracujte zpětný odkaz z každého souboru</w:t>
       </w:r>
       <w:r>
-        <w:t xml:space="preserve">, </w:t>
-      </w:r>
-      <w:bookmarkStart w:id="0" w:name="_GoBack"/>
-      <w:bookmarkEnd w:id="0"/>
-      <w:r>
-        <w:t>který jste si vytvořili,</w:t>
-      </w:r>
-      <w:r>
-        <w:t xml:space="preserve"> na soubor </w:t>
-      </w:r>
-      <w:proofErr w:type="gramStart"/>
-      <w:r>
-        <w:t>index</w:t>
-      </w:r>
-      <w:proofErr w:type="gramEnd"/>
-      <w:r>
-        <w:t>.</w:t>
-      </w:r>
-      <w:proofErr w:type="gramStart"/>
-      <w:r>
-        <w:t>html</w:t>
-      </w:r>
-      <w:proofErr w:type="gramEnd"/>
-      <w:r>
-        <w:t>.</w:t>
+        <w:t>, který jste si vytvořili,</w:t>
+      </w:r>
+      <w:r>
+        <w:t xml:space="preserve"> na soubor index.html.</w:t>
       </w:r>
       <w:r>
         <w:t xml:space="preserve"> </w:t>
@@ -904,7 +813,7 @@
 </file>
 
 <file path=word/numbering.xml><?xml version="1.0" encoding="utf-8"?>
-<w:numbering xmlns:wpc="http://schemas.microsoft.com/office/word/2010/wordprocessingCanvas" xmlns:cx="http://schemas.microsoft.com/office/drawing/2014/chartex" xmlns:cx1="http://schemas.microsoft.com/office/drawing/2015/9/8/chartex" xmlns:mc="http://schemas.openxmlformats.org/markup-compatibility/2006" xmlns:o="urn:schemas-microsoft-com:office:office" xmlns:r="http://schemas.openxmlformats.org/officeDocument/2006/relationships" xmlns:m="http://schemas.openxmlformats.org/officeDocument/2006/math" xmlns:v="urn:schemas-microsoft-com:vml" xmlns:wp14="http://schemas.microsoft.com/office/word/2010/wordprocessingDrawing" xmlns:wp="http://schemas.openxmlformats.org/drawingml/2006/wordprocessingDrawing" xmlns:w10="urn:schemas-microsoft-com:office:word" xmlns:w="http://schemas.openxmlformats.org/wordprocessingml/2006/main" xmlns:w14="http://schemas.microsoft.com/office/word/2010/wordml" xmlns:w15="http://schemas.microsoft.com/office/word/2012/wordml" xmlns:w16se="http://schemas.microsoft.com/office/word/2015/wordml/symex" xmlns:wpg="http://schemas.microsoft.com/office/word/2010/wordprocessingGroup" xmlns:wpi="http://schemas.microsoft.com/office/word/2010/wordprocessingInk" xmlns:wne="http://schemas.microsoft.com/office/word/2006/wordml" xmlns:wps="http://schemas.microsoft.com/office/word/2010/wordprocessingShape" mc:Ignorable="w14 w15 w16se wp14">
+<w:numbering xmlns:wpc="http://schemas.microsoft.com/office/word/2010/wordprocessingCanvas" xmlns:cx="http://schemas.microsoft.com/office/drawing/2014/chartex" xmlns:cx1="http://schemas.microsoft.com/office/drawing/2015/9/8/chartex" xmlns:cx2="http://schemas.microsoft.com/office/drawing/2015/10/21/chartex" xmlns:cx3="http://schemas.microsoft.com/office/drawing/2016/5/9/chartex" xmlns:cx4="http://schemas.microsoft.com/office/drawing/2016/5/10/chartex" xmlns:cx5="http://schemas.microsoft.com/office/drawing/2016/5/11/chartex" xmlns:cx6="http://schemas.microsoft.com/office/drawing/2016/5/12/chartex" xmlns:cx7="http://schemas.microsoft.com/office/drawing/2016/5/13/chartex" xmlns:cx8="http://schemas.microsoft.com/office/drawing/2016/5/14/chartex" xmlns:mc="http://schemas.openxmlformats.org/markup-compatibility/2006" xmlns:aink="http://schemas.microsoft.com/office/drawing/2016/ink" xmlns:am3d="http://schemas.microsoft.com/office/drawing/2017/model3d" xmlns:o="urn:schemas-microsoft-com:office:office" xmlns:oel="http://schemas.microsoft.com/office/2019/extlst" xmlns:r="http://schemas.openxmlformats.org/officeDocument/2006/relationships" xmlns:m="http://schemas.openxmlformats.org/officeDocument/2006/math" xmlns:v="urn:schemas-microsoft-com:vml" xmlns:wp14="http://schemas.microsoft.com/office/word/2010/wordprocessingDrawing" xmlns:wp="http://schemas.openxmlformats.org/drawingml/2006/wordprocessingDrawing" xmlns:w10="urn:schemas-microsoft-com:office:word" xmlns:w="http://schemas.openxmlformats.org/wordprocessingml/2006/main" xmlns:w14="http://schemas.microsoft.com/office/word/2010/wordml" xmlns:w15="http://schemas.microsoft.com/office/word/2012/wordml" xmlns:w16cex="http://schemas.microsoft.com/office/word/2018/wordml/cex" xmlns:w16cid="http://schemas.microsoft.com/office/word/2016/wordml/cid" xmlns:w16="http://schemas.microsoft.com/office/word/2018/wordml" xmlns:w16sdtdh="http://schemas.microsoft.com/office/word/2020/wordml/sdtdatahash" xmlns:w16se="http://schemas.microsoft.com/office/word/2015/wordml/symex" xmlns:wpg="http://schemas.microsoft.com/office/word/2010/wordprocessingGroup" xmlns:wpi="http://schemas.microsoft.com/office/word/2010/wordprocessingInk" xmlns:wne="http://schemas.microsoft.com/office/word/2006/wordml" xmlns:wps="http://schemas.microsoft.com/office/word/2010/wordprocessingShape" mc:Ignorable="w14 w15 w16se w16cid w16 w16cex w16sdtdh wp14">
   <w:abstractNum w:abstractNumId="0" w15:restartNumberingAfterBreak="0">
     <w:nsid w:val="0BA61756"/>
     <w:multiLevelType w:val="hybridMultilevel"/>
@@ -2022,44 +1931,44 @@
       </w:rPr>
     </w:lvl>
   </w:abstractNum>
-  <w:num w:numId="1">
+  <w:num w:numId="1" w16cid:durableId="1383091066">
     <w:abstractNumId w:val="6"/>
   </w:num>
-  <w:num w:numId="2">
+  <w:num w:numId="2" w16cid:durableId="686103975">
     <w:abstractNumId w:val="8"/>
   </w:num>
-  <w:num w:numId="3">
+  <w:num w:numId="3" w16cid:durableId="1456949245">
     <w:abstractNumId w:val="3"/>
   </w:num>
-  <w:num w:numId="4">
+  <w:num w:numId="4" w16cid:durableId="456533568">
     <w:abstractNumId w:val="2"/>
   </w:num>
-  <w:num w:numId="5">
+  <w:num w:numId="5" w16cid:durableId="1589774701">
     <w:abstractNumId w:val="10"/>
   </w:num>
-  <w:num w:numId="6">
+  <w:num w:numId="6" w16cid:durableId="829179508">
     <w:abstractNumId w:val="7"/>
   </w:num>
-  <w:num w:numId="7">
+  <w:num w:numId="7" w16cid:durableId="99180744">
     <w:abstractNumId w:val="0"/>
   </w:num>
-  <w:num w:numId="8">
+  <w:num w:numId="8" w16cid:durableId="1372459841">
     <w:abstractNumId w:val="5"/>
   </w:num>
-  <w:num w:numId="9">
+  <w:num w:numId="9" w16cid:durableId="1200774657">
     <w:abstractNumId w:val="9"/>
   </w:num>
-  <w:num w:numId="10">
+  <w:num w:numId="10" w16cid:durableId="1538278083">
     <w:abstractNumId w:val="4"/>
   </w:num>
-  <w:num w:numId="11">
+  <w:num w:numId="11" w16cid:durableId="70396867">
     <w:abstractNumId w:val="1"/>
   </w:num>
 </w:numbering>
 </file>
 
 <file path=word/styles.xml><?xml version="1.0" encoding="utf-8"?>
-<w:styles xmlns:mc="http://schemas.openxmlformats.org/markup-compatibility/2006" xmlns:r="http://schemas.openxmlformats.org/officeDocument/2006/relationships" xmlns:w="http://schemas.openxmlformats.org/wordprocessingml/2006/main" xmlns:w14="http://schemas.microsoft.com/office/word/2010/wordml" xmlns:w15="http://schemas.microsoft.com/office/word/2012/wordml" xmlns:w16se="http://schemas.microsoft.com/office/word/2015/wordml/symex" mc:Ignorable="w14 w15 w16se">
+<w:styles xmlns:mc="http://schemas.openxmlformats.org/markup-compatibility/2006" xmlns:r="http://schemas.openxmlformats.org/officeDocument/2006/relationships" xmlns:w="http://schemas.openxmlformats.org/wordprocessingml/2006/main" xmlns:w14="http://schemas.microsoft.com/office/word/2010/wordml" xmlns:w15="http://schemas.microsoft.com/office/word/2012/wordml" xmlns:w16cex="http://schemas.microsoft.com/office/word/2018/wordml/cex" xmlns:w16cid="http://schemas.microsoft.com/office/word/2016/wordml/cid" xmlns:w16="http://schemas.microsoft.com/office/word/2018/wordml" xmlns:w16sdtdh="http://schemas.microsoft.com/office/word/2020/wordml/sdtdatahash" xmlns:w16se="http://schemas.microsoft.com/office/word/2015/wordml/symex" mc:Ignorable="w14 w15 w16se w16cid w16 w16cex w16sdtdh">
   <w:docDefaults>
     <w:rPrDefault>
       <w:rPr>
@@ -2075,7 +1984,7 @@
       </w:pPr>
     </w:pPrDefault>
   </w:docDefaults>
-  <w:latentStyles w:defLockedState="0" w:defUIPriority="99" w:defSemiHidden="0" w:defUnhideWhenUsed="0" w:defQFormat="0" w:count="371">
+  <w:latentStyles w:defLockedState="0" w:defUIPriority="99" w:defSemiHidden="0" w:defUnhideWhenUsed="0" w:defQFormat="0" w:count="376">
     <w:lsdException w:name="Normal" w:uiPriority="0" w:qFormat="1"/>
     <w:lsdException w:name="heading 1" w:uiPriority="9" w:qFormat="1"/>
     <w:lsdException w:name="heading 2" w:semiHidden="1" w:uiPriority="9" w:unhideWhenUsed="1" w:qFormat="1"/>
@@ -2447,6 +2356,11 @@
     <w:lsdException w:name="List Table 5 Dark Accent 6" w:uiPriority="50"/>
     <w:lsdException w:name="List Table 6 Colorful Accent 6" w:uiPriority="51"/>
     <w:lsdException w:name="List Table 7 Colorful Accent 6" w:uiPriority="52"/>
+    <w:lsdException w:name="Mention" w:semiHidden="1" w:unhideWhenUsed="1"/>
+    <w:lsdException w:name="Smart Hyperlink" w:semiHidden="1" w:unhideWhenUsed="1"/>
+    <w:lsdException w:name="Hashtag" w:semiHidden="1" w:unhideWhenUsed="1"/>
+    <w:lsdException w:name="Unresolved Mention" w:semiHidden="1" w:unhideWhenUsed="1"/>
+    <w:lsdException w:name="Smart Link" w:semiHidden="1" w:unhideWhenUsed="1"/>
   </w:latentStyles>
   <w:style w:type="paragraph" w:default="1" w:styleId="Normln">
     <w:name w:val="Normal"/>

</xml_diff>